<commit_message>
ilk soruda düzenleme yapıdı
</commit_message>
<xml_diff>
--- a/hw2.docx
+++ b/hw2.docx
@@ -117,6 +117,23 @@
       <w:pPr>
         <w:rPr>
           <w:rFonts w:ascii="Arial" w:hAnsi="Arial" w:cs="Arial"/>
+          <w:b/>
+          <w:bCs/>
+        </w:rPr>
+      </w:pPr>
+      <w:r>
+        <w:rPr>
+          <w:rFonts w:ascii="Arial" w:hAnsi="Arial" w:cs="Arial"/>
+          <w:b/>
+          <w:bCs/>
+        </w:rPr>
+        <w:t>Add Products</w:t>
+      </w:r>
+    </w:p>
+    <w:p>
+      <w:pPr>
+        <w:rPr>
+          <w:rFonts w:ascii="Arial" w:hAnsi="Arial" w:cs="Arial"/>
           <w:color w:val="202124"/>
           <w:sz w:val="21"/>
           <w:szCs w:val="21"/>
@@ -131,20 +148,23 @@
           <w:szCs w:val="21"/>
           <w:shd w:val="clear" w:color="auto" w:fill="FFFFFF"/>
         </w:rPr>
-        <w:t>O(1)+ O(1)+ O(n)+ O(1) = O(n)</w:t>
-      </w:r>
-    </w:p>
-    <w:p>
-      <w:pPr>
-        <w:rPr>
-          <w:rFonts w:ascii="Arial" w:hAnsi="Arial" w:cs="Arial"/>
+        <w:t xml:space="preserve">O(1)+ O(1)+ O(n)+ O(1) = </w:t>
+      </w:r>
+      <w:r>
+        <w:rPr>
+          <w:rFonts w:ascii="Arial" w:hAnsi="Arial" w:cs="Arial"/>
+          <w:b/>
+          <w:bCs/>
           <w:color w:val="202124"/>
           <w:sz w:val="21"/>
           <w:szCs w:val="21"/>
           <w:shd w:val="clear" w:color="auto" w:fill="FFFFFF"/>
         </w:rPr>
-      </w:pPr>
-      <w:r>
+        <w:t>O(n)</w:t>
+      </w:r>
+    </w:p>
+    <w:p>
+      <w:pPr>
         <w:rPr>
           <w:rFonts w:ascii="Arial" w:hAnsi="Arial" w:cs="Arial"/>
           <w:color w:val="202124"/>
@@ -152,11 +172,8 @@
           <w:szCs w:val="21"/>
           <w:shd w:val="clear" w:color="auto" w:fill="FFFFFF"/>
         </w:rPr>
-        <w:t>Since there is a breaking condition, the worst case is linear</w:t>
-      </w:r>
-    </w:p>
-    <w:p>
-      <w:pPr>
+      </w:pPr>
+      <w:r>
         <w:rPr>
           <w:rFonts w:ascii="Arial" w:hAnsi="Arial" w:cs="Arial"/>
           <w:color w:val="202124"/>
@@ -164,8 +181,11 @@
           <w:szCs w:val="21"/>
           <w:shd w:val="clear" w:color="auto" w:fill="FFFFFF"/>
         </w:rPr>
-      </w:pPr>
-      <w:r>
+        <w:t>Since there is a breaking condition, the worst case is linear</w:t>
+      </w:r>
+    </w:p>
+    <w:p>
+      <w:pPr>
         <w:rPr>
           <w:rFonts w:ascii="Arial" w:hAnsi="Arial" w:cs="Arial"/>
           <w:color w:val="202124"/>
@@ -173,14 +193,6 @@
           <w:szCs w:val="21"/>
           <w:shd w:val="clear" w:color="auto" w:fill="FFFFFF"/>
         </w:rPr>
-        <w:t>Tworst = O(n)</w:t>
-      </w:r>
-    </w:p>
-    <w:p>
-      <w:pPr>
-        <w:rPr>
-          <w:rFonts w:ascii="Arial" w:hAnsi="Arial" w:cs="Arial"/>
-        </w:rPr>
       </w:pPr>
       <w:r>
         <w:rPr>
@@ -190,19 +202,23 @@
           <w:szCs w:val="21"/>
           <w:shd w:val="clear" w:color="auto" w:fill="FFFFFF"/>
         </w:rPr>
-        <w:t>n is equal to length of stock</w:t>
-      </w:r>
-      <w:r>
-        <w:rPr>
-          <w:rFonts w:ascii="Arial" w:hAnsi="Arial" w:cs="Arial"/>
+        <w:t xml:space="preserve">Tworst = </w:t>
+      </w:r>
+      <w:r>
+        <w:rPr>
+          <w:rFonts w:ascii="Arial" w:hAnsi="Arial" w:cs="Arial"/>
+          <w:b/>
+          <w:bCs/>
           <w:color w:val="202124"/>
           <w:sz w:val="21"/>
           <w:szCs w:val="21"/>
           <w:shd w:val="clear" w:color="auto" w:fill="FFFFFF"/>
         </w:rPr>
-        <w:t xml:space="preserve"> array</w:t>
-      </w:r>
-      <w:r>
+        <w:t>O(n)</w:t>
+      </w:r>
+    </w:p>
+    <w:p>
+      <w:pPr>
         <w:rPr>
           <w:rFonts w:ascii="Arial" w:hAnsi="Arial" w:cs="Arial"/>
           <w:color w:val="202124"/>
@@ -210,6 +226,94 @@
           <w:szCs w:val="21"/>
           <w:shd w:val="clear" w:color="auto" w:fill="FFFFFF"/>
         </w:rPr>
+      </w:pPr>
+      <w:r>
+        <w:rPr>
+          <w:rFonts w:ascii="Arial" w:hAnsi="Arial" w:cs="Arial"/>
+          <w:color w:val="202124"/>
+          <w:sz w:val="21"/>
+          <w:szCs w:val="21"/>
+          <w:shd w:val="clear" w:color="auto" w:fill="FFFFFF"/>
+        </w:rPr>
+        <w:t xml:space="preserve">Tbest = </w:t>
+      </w:r>
+      <w:r>
+        <w:rPr>
+          <w:rFonts w:ascii="Arial" w:hAnsi="Arial" w:cs="Arial"/>
+          <w:b/>
+          <w:color w:val="202124"/>
+          <w:shd w:val="clear" w:color="auto" w:fill="FFFFFF"/>
+        </w:rPr>
+        <w:t>Ω</w:t>
+      </w:r>
+      <w:r>
+        <w:rPr>
+          <w:rFonts w:ascii="Arial" w:hAnsi="Arial" w:cs="Arial"/>
+          <w:b/>
+          <w:color w:val="202124"/>
+          <w:shd w:val="clear" w:color="auto" w:fill="FFFFFF"/>
+        </w:rPr>
+        <w:t>(1)</w:t>
+      </w:r>
+      <w:r>
+        <w:rPr>
+          <w:rFonts w:ascii="Arial" w:hAnsi="Arial" w:cs="Arial"/>
+          <w:color w:val="202124"/>
+          <w:shd w:val="clear" w:color="auto" w:fill="FFFFFF"/>
+        </w:rPr>
+        <w:t xml:space="preserve">, best case is constant time, when the algorithm </w:t>
+      </w:r>
+      <w:r>
+        <w:rPr>
+          <w:rFonts w:ascii="Arial" w:hAnsi="Arial" w:cs="Arial"/>
+          <w:color w:val="202124"/>
+          <w:shd w:val="clear" w:color="auto" w:fill="FFFFFF"/>
+        </w:rPr>
+        <w:t>iterates</w:t>
+      </w:r>
+      <w:r>
+        <w:rPr>
+          <w:rFonts w:ascii="Arial" w:hAnsi="Arial" w:cs="Arial"/>
+          <w:color w:val="202124"/>
+          <w:shd w:val="clear" w:color="auto" w:fill="FFFFFF"/>
+        </w:rPr>
+        <w:t xml:space="preserve"> once inside for loop</w:t>
+      </w:r>
+    </w:p>
+    <w:p>
+      <w:pPr>
+        <w:rPr>
+          <w:rFonts w:ascii="Arial" w:hAnsi="Arial" w:cs="Arial"/>
+        </w:rPr>
+      </w:pPr>
+      <w:r>
+        <w:rPr>
+          <w:rFonts w:ascii="Arial" w:hAnsi="Arial" w:cs="Arial"/>
+          <w:color w:val="202124"/>
+          <w:sz w:val="21"/>
+          <w:szCs w:val="21"/>
+          <w:shd w:val="clear" w:color="auto" w:fill="FFFFFF"/>
+        </w:rPr>
+        <w:t>n is equal to length of stock</w:t>
+      </w:r>
+      <w:r>
+        <w:rPr>
+          <w:rFonts w:ascii="Arial" w:hAnsi="Arial" w:cs="Arial"/>
+          <w:color w:val="202124"/>
+          <w:sz w:val="21"/>
+          <w:szCs w:val="21"/>
+          <w:shd w:val="clear" w:color="auto" w:fill="FFFFFF"/>
+        </w:rPr>
+        <w:t xml:space="preserve"> array</w:t>
+      </w:r>
+      <w:r>
+        <w:rPr>
+          <w:rFonts w:ascii="Arial" w:hAnsi="Arial" w:cs="Arial"/>
+          <w:color w:val="202124"/>
+          <w:sz w:val="21"/>
+          <w:szCs w:val="21"/>
+          <w:shd w:val="clear" w:color="auto" w:fill="FFFFFF"/>
+        </w:rPr>
         <w:t xml:space="preserve"> in this case</w:t>
       </w:r>
     </w:p>
@@ -225,10 +329,10 @@
           <w:noProof/>
         </w:rPr>
         <w:drawing>
-          <wp:inline distT="0" distB="0" distL="0" distR="0" wp14:anchorId="08B8F75D" wp14:editId="01FCCA0B">
-            <wp:extent cx="5756910" cy="3774440"/>
-            <wp:effectExtent l="0" t="0" r="0" b="0"/>
-            <wp:docPr id="12" name="Picture 12"/>
+          <wp:inline distT="0" distB="0" distL="0" distR="0" wp14:anchorId="408C1F69" wp14:editId="3AA57CE0">
+            <wp:extent cx="5752465" cy="4231005"/>
+            <wp:effectExtent l="0" t="0" r="635" b="0"/>
+            <wp:docPr id="1" name="Picture 1"/>
             <wp:cNvGraphicFramePr>
               <a:graphicFrameLocks xmlns:a="http://schemas.openxmlformats.org/drawingml/2006/main" noChangeAspect="1"/>
             </wp:cNvGraphicFramePr>
@@ -236,7 +340,7 @@
               <a:graphicData uri="http://schemas.openxmlformats.org/drawingml/2006/picture">
                 <pic:pic xmlns:pic="http://schemas.openxmlformats.org/drawingml/2006/picture">
                   <pic:nvPicPr>
-                    <pic:cNvPr id="0" name="Picture 12"/>
+                    <pic:cNvPr id="0" name="Picture 1"/>
                     <pic:cNvPicPr>
                       <a:picLocks noChangeAspect="1" noChangeArrowheads="1"/>
                     </pic:cNvPicPr>
@@ -257,7 +361,7 @@
                   <pic:spPr bwMode="auto">
                     <a:xfrm>
                       <a:off x="0" y="0"/>
-                      <a:ext cx="5756910" cy="3774440"/>
+                      <a:ext cx="5752465" cy="4231005"/>
                     </a:xfrm>
                     <a:prstGeom prst="rect">
                       <a:avLst/>
@@ -285,6 +389,10 @@
       <w:pPr>
         <w:rPr>
           <w:rFonts w:ascii="Arial" w:hAnsi="Arial" w:cs="Arial"/>
+          <w:color w:val="202124"/>
+          <w:sz w:val="21"/>
+          <w:szCs w:val="21"/>
+          <w:shd w:val="clear" w:color="auto" w:fill="FFFFFF"/>
         </w:rPr>
       </w:pPr>
       <w:r>
@@ -293,13 +401,13 @@
           <w:noProof/>
         </w:rPr>
         <w:drawing>
-          <wp:anchor distT="0" distB="0" distL="114300" distR="114300" simplePos="0" relativeHeight="251660288" behindDoc="0" locked="0" layoutInCell="1" allowOverlap="1" wp14:anchorId="22285EBD" wp14:editId="7DB5D90B">
+          <wp:anchor distT="0" distB="0" distL="114300" distR="114300" simplePos="0" relativeHeight="251660288" behindDoc="0" locked="0" layoutInCell="1" allowOverlap="1" wp14:anchorId="22285EBD" wp14:editId="46D89992">
             <wp:simplePos x="0" y="0"/>
             <wp:positionH relativeFrom="margin">
               <wp:align>right</wp:align>
             </wp:positionH>
             <wp:positionV relativeFrom="paragraph">
-              <wp:posOffset>790864</wp:posOffset>
+              <wp:posOffset>705966</wp:posOffset>
             </wp:positionV>
             <wp:extent cx="5759450" cy="415925"/>
             <wp:effectExtent l="0" t="0" r="0" b="3175"/>
@@ -361,13 +469,123 @@
           <w:noProof/>
         </w:rPr>
         <w:drawing>
-          <wp:anchor distT="0" distB="0" distL="114300" distR="114300" simplePos="0" relativeHeight="251658240" behindDoc="0" locked="0" layoutInCell="1" allowOverlap="1" wp14:anchorId="0B47FC64" wp14:editId="128868A5">
+          <wp:anchor distT="0" distB="0" distL="114300" distR="114300" simplePos="0" relativeHeight="251659264" behindDoc="0" locked="0" layoutInCell="1" allowOverlap="1" wp14:anchorId="0A0FF409" wp14:editId="70461F42">
             <wp:simplePos x="0" y="0"/>
             <wp:positionH relativeFrom="margin">
-              <wp:align>right</wp:align>
+              <wp:align>left</wp:align>
             </wp:positionH>
             <wp:positionV relativeFrom="paragraph">
-              <wp:posOffset>1259527</wp:posOffset>
+              <wp:posOffset>183456</wp:posOffset>
+            </wp:positionV>
+            <wp:extent cx="5753735" cy="433705"/>
+            <wp:effectExtent l="0" t="0" r="0" b="4445"/>
+            <wp:wrapSquare wrapText="bothSides"/>
+            <wp:docPr id="2" name="Picture 2"/>
+            <wp:cNvGraphicFramePr>
+              <a:graphicFrameLocks xmlns:a="http://schemas.openxmlformats.org/drawingml/2006/main" noChangeAspect="1"/>
+            </wp:cNvGraphicFramePr>
+            <a:graphic xmlns:a="http://schemas.openxmlformats.org/drawingml/2006/main">
+              <a:graphicData uri="http://schemas.openxmlformats.org/drawingml/2006/picture">
+                <pic:pic xmlns:pic="http://schemas.openxmlformats.org/drawingml/2006/picture">
+                  <pic:nvPicPr>
+                    <pic:cNvPr id="0" name="Picture 2"/>
+                    <pic:cNvPicPr>
+                      <a:picLocks noChangeAspect="1" noChangeArrowheads="1"/>
+                    </pic:cNvPicPr>
+                  </pic:nvPicPr>
+                  <pic:blipFill>
+                    <a:blip r:embed="rId7">
+                      <a:extLst>
+                        <a:ext uri="{28A0092B-C50C-407E-A947-70E740481C1C}">
+                          <a14:useLocalDpi xmlns:a14="http://schemas.microsoft.com/office/drawing/2010/main" val="0"/>
+                        </a:ext>
+                      </a:extLst>
+                    </a:blip>
+                    <a:srcRect/>
+                    <a:stretch>
+                      <a:fillRect/>
+                    </a:stretch>
+                  </pic:blipFill>
+                  <pic:spPr bwMode="auto">
+                    <a:xfrm>
+                      <a:off x="0" y="0"/>
+                      <a:ext cx="5753735" cy="433705"/>
+                    </a:xfrm>
+                    <a:prstGeom prst="rect">
+                      <a:avLst/>
+                    </a:prstGeom>
+                    <a:noFill/>
+                    <a:ln>
+                      <a:noFill/>
+                    </a:ln>
+                  </pic:spPr>
+                </pic:pic>
+              </a:graphicData>
+            </a:graphic>
+            <wp14:sizeRelH relativeFrom="page">
+              <wp14:pctWidth>0</wp14:pctWidth>
+            </wp14:sizeRelH>
+            <wp14:sizeRelV relativeFrom="page">
+              <wp14:pctHeight>0</wp14:pctHeight>
+            </wp14:sizeRelV>
+          </wp:anchor>
+        </w:drawing>
+      </w:r>
+      <w:r>
+        <w:rPr>
+          <w:rFonts w:ascii="Arial" w:hAnsi="Arial" w:cs="Arial"/>
+        </w:rPr>
+        <w:t>All getters and setter</w:t>
+      </w:r>
+      <w:r>
+        <w:rPr>
+          <w:rFonts w:ascii="Arial" w:hAnsi="Arial" w:cs="Arial"/>
+        </w:rPr>
+        <w:t>s</w:t>
+      </w:r>
+      <w:r>
+        <w:rPr>
+          <w:rFonts w:ascii="Arial" w:hAnsi="Arial" w:cs="Arial"/>
+        </w:rPr>
+        <w:t xml:space="preserve"> take constant time</w:t>
+      </w:r>
+      <w:r>
+        <w:rPr>
+          <w:rFonts w:ascii="Arial" w:hAnsi="Arial" w:cs="Arial"/>
+        </w:rPr>
+        <w:t xml:space="preserve">, </w:t>
+      </w:r>
+      <w:r>
+        <w:rPr>
+          <w:rFonts w:ascii="Arial" w:hAnsi="Arial" w:cs="Arial"/>
+          <w:color w:val="202124"/>
+          <w:sz w:val="21"/>
+          <w:szCs w:val="21"/>
+          <w:shd w:val="clear" w:color="auto" w:fill="FFFFFF"/>
+        </w:rPr>
+        <w:t>Θ(1)</w:t>
+      </w:r>
+    </w:p>
+    <w:p>
+      <w:pPr>
+        <w:rPr>
+          <w:rFonts w:ascii="Arial" w:hAnsi="Arial" w:cs="Arial"/>
+        </w:rPr>
+      </w:pPr>
+      <w:r>
+        <w:rPr>
+          <w:rFonts w:ascii="Arial" w:hAnsi="Arial" w:cs="Arial"/>
+          <w:noProof/>
+        </w:rPr>
+        <w:lastRenderedPageBreak/>
+        <w:drawing>
+          <wp:anchor distT="0" distB="0" distL="114300" distR="114300" simplePos="0" relativeHeight="251662336" behindDoc="0" locked="0" layoutInCell="1" allowOverlap="1" wp14:anchorId="13844BDF" wp14:editId="555F70F8">
+            <wp:simplePos x="0" y="0"/>
+            <wp:positionH relativeFrom="margin">
+              <wp:posOffset>0</wp:posOffset>
+            </wp:positionH>
+            <wp:positionV relativeFrom="paragraph">
+              <wp:posOffset>274955</wp:posOffset>
             </wp:positionV>
             <wp:extent cx="5759450" cy="1377315"/>
             <wp:effectExtent l="0" t="0" r="0" b="0"/>
@@ -386,7 +604,7 @@
                     </pic:cNvPicPr>
                   </pic:nvPicPr>
                   <pic:blipFill>
-                    <a:blip r:embed="rId7">
+                    <a:blip r:embed="rId8">
                       <a:extLst>
                         <a:ext uri="{28A0092B-C50C-407E-A947-70E740481C1C}">
                           <a14:useLocalDpi xmlns:a14="http://schemas.microsoft.com/office/drawing/2010/main" val="0"/>
@@ -423,24 +641,179 @@
           </wp:anchor>
         </w:drawing>
       </w:r>
+    </w:p>
+    <w:p>
+      <w:pPr>
+        <w:rPr>
+          <w:rFonts w:ascii="Arial" w:hAnsi="Arial" w:cs="Arial"/>
+        </w:rPr>
+      </w:pPr>
+    </w:p>
+    <w:p>
+      <w:pPr>
+        <w:rPr>
+          <w:rFonts w:ascii="Arial" w:hAnsi="Arial" w:cs="Arial"/>
+          <w:b/>
+          <w:bCs/>
+        </w:rPr>
+      </w:pPr>
+      <w:r>
+        <w:rPr>
+          <w:rFonts w:ascii="Arial" w:hAnsi="Arial" w:cs="Arial"/>
+          <w:b/>
+          <w:bCs/>
+        </w:rPr>
+        <w:t>Remove Products</w:t>
+      </w:r>
+    </w:p>
+    <w:p>
+      <w:pPr>
+        <w:rPr>
+          <w:rFonts w:ascii="Arial" w:hAnsi="Arial" w:cs="Arial"/>
+          <w:color w:val="202124"/>
+          <w:sz w:val="21"/>
+          <w:szCs w:val="21"/>
+          <w:shd w:val="clear" w:color="auto" w:fill="FFFFFF"/>
+        </w:rPr>
+      </w:pPr>
+      <w:r>
+        <w:rPr>
+          <w:rFonts w:ascii="Arial" w:hAnsi="Arial" w:cs="Arial"/>
+          <w:color w:val="202124"/>
+          <w:sz w:val="21"/>
+          <w:szCs w:val="21"/>
+          <w:shd w:val="clear" w:color="auto" w:fill="FFFFFF"/>
+        </w:rPr>
+        <w:t>Since there is a breaking condition, the worst case is linear</w:t>
+      </w:r>
+    </w:p>
+    <w:p>
+      <w:pPr>
+        <w:rPr>
+          <w:rFonts w:ascii="Arial" w:hAnsi="Arial" w:cs="Arial"/>
+          <w:b/>
+          <w:bCs/>
+          <w:color w:val="202124"/>
+          <w:sz w:val="21"/>
+          <w:szCs w:val="21"/>
+          <w:shd w:val="clear" w:color="auto" w:fill="FFFFFF"/>
+        </w:rPr>
+      </w:pPr>
+      <w:r>
+        <w:rPr>
+          <w:rFonts w:ascii="Arial" w:hAnsi="Arial" w:cs="Arial"/>
+          <w:color w:val="202124"/>
+          <w:sz w:val="21"/>
+          <w:szCs w:val="21"/>
+          <w:shd w:val="clear" w:color="auto" w:fill="FFFFFF"/>
+        </w:rPr>
+        <w:t xml:space="preserve">Tworst = </w:t>
+      </w:r>
+      <w:r>
+        <w:rPr>
+          <w:rFonts w:ascii="Arial" w:hAnsi="Arial" w:cs="Arial"/>
+          <w:b/>
+          <w:bCs/>
+          <w:color w:val="202124"/>
+          <w:sz w:val="21"/>
+          <w:szCs w:val="21"/>
+          <w:shd w:val="clear" w:color="auto" w:fill="FFFFFF"/>
+        </w:rPr>
+        <w:t>O(n)</w:t>
+      </w:r>
+    </w:p>
+    <w:p>
+      <w:pPr>
+        <w:rPr>
+          <w:rFonts w:ascii="Arial" w:hAnsi="Arial" w:cs="Arial"/>
+          <w:color w:val="202124"/>
+          <w:sz w:val="21"/>
+          <w:szCs w:val="21"/>
+          <w:shd w:val="clear" w:color="auto" w:fill="FFFFFF"/>
+        </w:rPr>
+      </w:pPr>
+      <w:r>
+        <w:rPr>
+          <w:rFonts w:ascii="Arial" w:hAnsi="Arial" w:cs="Arial"/>
+          <w:color w:val="202124"/>
+          <w:sz w:val="21"/>
+          <w:szCs w:val="21"/>
+          <w:shd w:val="clear" w:color="auto" w:fill="FFFFFF"/>
+        </w:rPr>
+        <w:t xml:space="preserve">Tbest = </w:t>
+      </w:r>
+      <w:r>
+        <w:rPr>
+          <w:rFonts w:ascii="Arial" w:hAnsi="Arial" w:cs="Arial"/>
+          <w:b/>
+          <w:bCs/>
+          <w:color w:val="202124"/>
+          <w:shd w:val="clear" w:color="auto" w:fill="FFFFFF"/>
+        </w:rPr>
+        <w:t>Ω(1)</w:t>
+      </w:r>
+      <w:r>
+        <w:rPr>
+          <w:rFonts w:ascii="Arial" w:hAnsi="Arial" w:cs="Arial"/>
+          <w:color w:val="202124"/>
+          <w:shd w:val="clear" w:color="auto" w:fill="FFFFFF"/>
+        </w:rPr>
+        <w:t xml:space="preserve">, best case is constant time, when the algorithm </w:t>
+      </w:r>
+      <w:r>
+        <w:rPr>
+          <w:rFonts w:ascii="Arial" w:hAnsi="Arial" w:cs="Arial"/>
+          <w:color w:val="202124"/>
+          <w:shd w:val="clear" w:color="auto" w:fill="FFFFFF"/>
+        </w:rPr>
+        <w:t>iterates</w:t>
+      </w:r>
+      <w:r>
+        <w:rPr>
+          <w:rFonts w:ascii="Arial" w:hAnsi="Arial" w:cs="Arial"/>
+          <w:color w:val="202124"/>
+          <w:shd w:val="clear" w:color="auto" w:fill="FFFFFF"/>
+        </w:rPr>
+        <w:t xml:space="preserve"> once inside for loop</w:t>
+      </w:r>
+    </w:p>
+    <w:p>
+      <w:pPr>
+        <w:rPr>
+          <w:rFonts w:ascii="Arial" w:hAnsi="Arial" w:cs="Arial"/>
+          <w:color w:val="202124"/>
+          <w:sz w:val="21"/>
+          <w:szCs w:val="21"/>
+          <w:shd w:val="clear" w:color="auto" w:fill="FFFFFF"/>
+        </w:rPr>
+      </w:pPr>
+      <w:r>
+        <w:rPr>
+          <w:rFonts w:ascii="Arial" w:hAnsi="Arial" w:cs="Arial"/>
+          <w:color w:val="202124"/>
+          <w:sz w:val="21"/>
+          <w:szCs w:val="21"/>
+          <w:shd w:val="clear" w:color="auto" w:fill="FFFFFF"/>
+        </w:rPr>
+        <w:t>n is equal to length of stock array in this case</w:t>
+      </w:r>
+    </w:p>
+    <w:p>
+      <w:pPr>
+        <w:rPr>
+          <w:rFonts w:ascii="Arial" w:hAnsi="Arial" w:cs="Arial"/>
+        </w:rPr>
+      </w:pPr>
       <w:r>
         <w:rPr>
           <w:rFonts w:ascii="Arial" w:hAnsi="Arial" w:cs="Arial"/>
           <w:noProof/>
         </w:rPr>
         <w:drawing>
-          <wp:anchor distT="0" distB="0" distL="114300" distR="114300" simplePos="0" relativeHeight="251659264" behindDoc="0" locked="0" layoutInCell="1" allowOverlap="1" wp14:anchorId="0A0FF409" wp14:editId="366CFF25">
-            <wp:simplePos x="0" y="0"/>
-            <wp:positionH relativeFrom="margin">
-              <wp:align>left</wp:align>
-            </wp:positionH>
-            <wp:positionV relativeFrom="paragraph">
-              <wp:posOffset>316147</wp:posOffset>
-            </wp:positionV>
-            <wp:extent cx="5753735" cy="433705"/>
-            <wp:effectExtent l="0" t="0" r="0" b="4445"/>
-            <wp:wrapSquare wrapText="bothSides"/>
-            <wp:docPr id="2" name="Picture 2"/>
+          <wp:inline distT="0" distB="0" distL="0" distR="0" wp14:anchorId="316E5C5F" wp14:editId="175C6B16">
+            <wp:extent cx="5761355" cy="3630930"/>
+            <wp:effectExtent l="0" t="0" r="0" b="7620"/>
+            <wp:docPr id="19" name="Picture 19"/>
             <wp:cNvGraphicFramePr>
               <a:graphicFrameLocks xmlns:a="http://schemas.openxmlformats.org/drawingml/2006/main" noChangeAspect="1"/>
             </wp:cNvGraphicFramePr>
@@ -454,7 +827,7 @@
                     </pic:cNvPicPr>
                   </pic:nvPicPr>
                   <pic:blipFill>
-                    <a:blip r:embed="rId8">
+                    <a:blip r:embed="rId9">
                       <a:extLst>
                         <a:ext uri="{28A0092B-C50C-407E-A947-70E740481C1C}">
                           <a14:useLocalDpi xmlns:a14="http://schemas.microsoft.com/office/drawing/2010/main" val="0"/>
@@ -469,7 +842,7 @@
                   <pic:spPr bwMode="auto">
                     <a:xfrm>
                       <a:off x="0" y="0"/>
-                      <a:ext cx="5753735" cy="433705"/>
+                      <a:ext cx="5761355" cy="3630930"/>
                     </a:xfrm>
                     <a:prstGeom prst="rect">
                       <a:avLst/>
@@ -482,40 +855,52 @@
                 </pic:pic>
               </a:graphicData>
             </a:graphic>
-            <wp14:sizeRelH relativeFrom="page">
-              <wp14:pctWidth>0</wp14:pctWidth>
-            </wp14:sizeRelH>
-            <wp14:sizeRelV relativeFrom="page">
-              <wp14:pctHeight>0</wp14:pctHeight>
-            </wp14:sizeRelV>
-          </wp:anchor>
+          </wp:inline>
         </w:drawing>
       </w:r>
-      <w:r>
-        <w:rPr>
-          <w:rFonts w:ascii="Arial" w:hAnsi="Arial" w:cs="Arial"/>
-        </w:rPr>
-        <w:t>All getters and setter</w:t>
-      </w:r>
-      <w:r>
-        <w:rPr>
-          <w:rFonts w:ascii="Arial" w:hAnsi="Arial" w:cs="Arial"/>
-        </w:rPr>
-        <w:t>s</w:t>
-      </w:r>
-      <w:r>
-        <w:rPr>
-          <w:rFonts w:ascii="Arial" w:hAnsi="Arial" w:cs="Arial"/>
-        </w:rPr>
-        <w:t xml:space="preserve"> take constant time</w:t>
-      </w:r>
-      <w:r>
-        <w:rPr>
-          <w:rFonts w:ascii="Arial" w:hAnsi="Arial" w:cs="Arial"/>
-        </w:rPr>
-        <w:t xml:space="preserve">, </w:t>
-      </w:r>
-      <w:r>
+    </w:p>
+    <w:p>
+      <w:pPr>
+        <w:rPr>
+          <w:rFonts w:ascii="Arial" w:hAnsi="Arial" w:cs="Arial"/>
+        </w:rPr>
+      </w:pPr>
+    </w:p>
+    <w:p>
+      <w:pPr>
+        <w:rPr>
+          <w:rFonts w:ascii="Arial" w:hAnsi="Arial" w:cs="Arial"/>
+        </w:rPr>
+      </w:pPr>
+      <w:r>
+        <w:rPr>
+          <w:rFonts w:ascii="Arial" w:hAnsi="Arial" w:cs="Arial"/>
+        </w:rPr>
+        <w:t>III. Querying the products that need to be supplied.</w:t>
+      </w:r>
+    </w:p>
+    <w:p>
+      <w:pPr>
+        <w:rPr>
+          <w:rFonts w:ascii="Arial" w:hAnsi="Arial" w:cs="Arial"/>
+        </w:rPr>
+      </w:pPr>
+      <w:r>
+        <w:rPr>
+          <w:rFonts w:ascii="Arial" w:hAnsi="Arial" w:cs="Arial"/>
+        </w:rPr>
+        <w:t>n is length of stocks, m is length of furnitures array</w:t>
+      </w:r>
+    </w:p>
+    <w:p>
+      <w:pPr>
+        <w:rPr>
+          <w:rFonts w:ascii="Arial" w:hAnsi="Arial" w:cs="Arial"/>
+        </w:rPr>
+      </w:pPr>
+    </w:p>
+    <w:p>
+      <w:pPr>
         <w:rPr>
           <w:rFonts w:ascii="Arial" w:hAnsi="Arial" w:cs="Arial"/>
           <w:color w:val="202124"/>
@@ -523,52 +908,8 @@
           <w:szCs w:val="21"/>
           <w:shd w:val="clear" w:color="auto" w:fill="FFFFFF"/>
         </w:rPr>
-        <w:t>Θ(1)</w:t>
-      </w:r>
-    </w:p>
-    <w:p>
-      <w:pPr>
-        <w:rPr>
-          <w:rFonts w:ascii="Arial" w:hAnsi="Arial" w:cs="Arial"/>
-        </w:rPr>
-      </w:pPr>
-    </w:p>
-    <w:p>
-      <w:pPr>
-        <w:rPr>
-          <w:rFonts w:ascii="Arial" w:hAnsi="Arial" w:cs="Arial"/>
-        </w:rPr>
-      </w:pPr>
-      <w:r>
-        <w:rPr>
-          <w:rFonts w:ascii="Arial" w:hAnsi="Arial" w:cs="Arial"/>
-        </w:rPr>
-        <w:lastRenderedPageBreak/>
-        <w:t>III. Querying the products that need to be supplied.</w:t>
-      </w:r>
-    </w:p>
-    <w:p>
-      <w:pPr>
-        <w:rPr>
-          <w:rFonts w:ascii="Arial" w:hAnsi="Arial" w:cs="Arial"/>
-        </w:rPr>
-      </w:pPr>
-      <w:r>
-        <w:rPr>
-          <w:rFonts w:ascii="Arial" w:hAnsi="Arial" w:cs="Arial"/>
-        </w:rPr>
-        <w:t>n is length of stocks, m is length of furnitures array</w:t>
-      </w:r>
-    </w:p>
-    <w:p>
-      <w:pPr>
-        <w:rPr>
-          <w:rFonts w:ascii="Arial" w:hAnsi="Arial" w:cs="Arial"/>
-        </w:rPr>
-      </w:pPr>
-    </w:p>
-    <w:p>
-      <w:pPr>
+      </w:pPr>
+      <w:r>
         <w:rPr>
           <w:rFonts w:ascii="Arial" w:hAnsi="Arial" w:cs="Arial"/>
           <w:color w:val="202124"/>
@@ -576,8 +917,11 @@
           <w:szCs w:val="21"/>
           <w:shd w:val="clear" w:color="auto" w:fill="FFFFFF"/>
         </w:rPr>
-      </w:pPr>
-      <w:r>
+        <w:t>Since there is no breaking condition inside nested for loop</w:t>
+      </w:r>
+    </w:p>
+    <w:p>
+      <w:pPr>
         <w:rPr>
           <w:rFonts w:ascii="Arial" w:hAnsi="Arial" w:cs="Arial"/>
           <w:color w:val="202124"/>
@@ -585,11 +929,8 @@
           <w:szCs w:val="21"/>
           <w:shd w:val="clear" w:color="auto" w:fill="FFFFFF"/>
         </w:rPr>
-        <w:t>Since there is no breaking condition inside nested for loop</w:t>
-      </w:r>
-    </w:p>
-    <w:p>
-      <w:pPr>
+      </w:pPr>
+      <w:r>
         <w:rPr>
           <w:rFonts w:ascii="Arial" w:hAnsi="Arial" w:cs="Arial"/>
           <w:color w:val="202124"/>
@@ -597,15 +938,6 @@
           <w:szCs w:val="21"/>
           <w:shd w:val="clear" w:color="auto" w:fill="FFFFFF"/>
         </w:rPr>
-      </w:pPr>
-      <w:r>
-        <w:rPr>
-          <w:rFonts w:ascii="Arial" w:hAnsi="Arial" w:cs="Arial"/>
-          <w:color w:val="202124"/>
-          <w:sz w:val="21"/>
-          <w:szCs w:val="21"/>
-          <w:shd w:val="clear" w:color="auto" w:fill="FFFFFF"/>
-        </w:rPr>
         <w:t>Θ(1) + Θ(n*m)+ Θ(1) = Θ(n*m)</w:t>
       </w:r>
     </w:p>
@@ -620,6 +952,7 @@
           <w:rFonts w:ascii="Arial" w:hAnsi="Arial" w:cs="Arial"/>
           <w:noProof/>
         </w:rPr>
+        <w:lastRenderedPageBreak/>
         <w:drawing>
           <wp:inline distT="0" distB="0" distL="0" distR="0" wp14:anchorId="429422B4" wp14:editId="26A1852B">
             <wp:extent cx="5756910" cy="1828800"/>
@@ -638,7 +971,7 @@
                     </pic:cNvPicPr>
                   </pic:nvPicPr>
                   <pic:blipFill>
-                    <a:blip r:embed="rId9" cstate="print">
+                    <a:blip r:embed="rId10" cstate="print">
                       <a:extLst>
                         <a:ext uri="{28A0092B-C50C-407E-A947-70E740481C1C}">
                           <a14:useLocalDpi xmlns:a14="http://schemas.microsoft.com/office/drawing/2010/main" val="0"/>
@@ -783,7 +1116,7 @@
                     </pic:cNvPicPr>
                   </pic:nvPicPr>
                   <pic:blipFill>
-                    <a:blip r:embed="rId10">
+                    <a:blip r:embed="rId11">
                       <a:extLst>
                         <a:ext uri="{28A0092B-C50C-407E-A947-70E740481C1C}">
                           <a14:useLocalDpi xmlns:a14="http://schemas.microsoft.com/office/drawing/2010/main" val="0"/>
@@ -837,7 +1170,7 @@
                     </pic:cNvPicPr>
                   </pic:nvPicPr>
                   <pic:blipFill>
-                    <a:blip r:embed="rId11">
+                    <a:blip r:embed="rId12">
                       <a:extLst>
                         <a:ext uri="{28A0092B-C50C-407E-A947-70E740481C1C}">
                           <a14:useLocalDpi xmlns:a14="http://schemas.microsoft.com/office/drawing/2010/main" val="0"/>
@@ -891,7 +1224,7 @@
                     </pic:cNvPicPr>
                   </pic:nvPicPr>
                   <pic:blipFill>
-                    <a:blip r:embed="rId12">
+                    <a:blip r:embed="rId13">
                       <a:extLst>
                         <a:ext uri="{28A0092B-C50C-407E-A947-70E740481C1C}">
                           <a14:useLocalDpi xmlns:a14="http://schemas.microsoft.com/office/drawing/2010/main" val="0"/>
@@ -945,7 +1278,7 @@
                     </pic:cNvPicPr>
                   </pic:nvPicPr>
                   <pic:blipFill>
-                    <a:blip r:embed="rId13">
+                    <a:blip r:embed="rId14">
                       <a:extLst>
                         <a:ext uri="{28A0092B-C50C-407E-A947-70E740481C1C}">
                           <a14:useLocalDpi xmlns:a14="http://schemas.microsoft.com/office/drawing/2010/main" val="0"/>
@@ -1217,7 +1550,7 @@
                     </pic:cNvPicPr>
                   </pic:nvPicPr>
                   <pic:blipFill>
-                    <a:blip r:embed="rId14" cstate="print">
+                    <a:blip r:embed="rId15" cstate="print">
                       <a:extLst>
                         <a:ext uri="{28A0092B-C50C-407E-A947-70E740481C1C}">
                           <a14:useLocalDpi xmlns:a14="http://schemas.microsoft.com/office/drawing/2010/main" val="0"/>
@@ -1362,7 +1695,7 @@
                     </pic:cNvPicPr>
                   </pic:nvPicPr>
                   <pic:blipFill>
-                    <a:blip r:embed="rId15" cstate="print">
+                    <a:blip r:embed="rId16" cstate="print">
                       <a:extLst>
                         <a:ext uri="{28A0092B-C50C-407E-A947-70E740481C1C}">
                           <a14:useLocalDpi xmlns:a14="http://schemas.microsoft.com/office/drawing/2010/main" val="0"/>
@@ -1746,7 +2079,7 @@
                     </pic:cNvPicPr>
                   </pic:nvPicPr>
                   <pic:blipFill>
-                    <a:blip r:embed="rId16">
+                    <a:blip r:embed="rId17">
                       <a:extLst>
                         <a:ext uri="{28A0092B-C50C-407E-A947-70E740481C1C}">
                           <a14:useLocalDpi xmlns:a14="http://schemas.microsoft.com/office/drawing/2010/main" val="0"/>
@@ -1833,7 +2166,7 @@
                     </pic:cNvPicPr>
                   </pic:nvPicPr>
                   <pic:blipFill>
-                    <a:blip r:embed="rId17">
+                    <a:blip r:embed="rId18">
                       <a:extLst>
                         <a:ext uri="{28A0092B-C50C-407E-A947-70E740481C1C}">
                           <a14:useLocalDpi xmlns:a14="http://schemas.microsoft.com/office/drawing/2010/main" val="0"/>
@@ -1895,7 +2228,7 @@
                     </pic:cNvPicPr>
                   </pic:nvPicPr>
                   <pic:blipFill>
-                    <a:blip r:embed="rId18" cstate="print">
+                    <a:blip r:embed="rId19" cstate="print">
                       <a:extLst>
                         <a:ext uri="{28A0092B-C50C-407E-A947-70E740481C1C}">
                           <a14:useLocalDpi xmlns:a14="http://schemas.microsoft.com/office/drawing/2010/main" val="0"/>
@@ -1996,7 +2329,7 @@
                     </pic:cNvPicPr>
                   </pic:nvPicPr>
                   <pic:blipFill>
-                    <a:blip r:embed="rId19">
+                    <a:blip r:embed="rId20">
                       <a:extLst>
                         <a:ext uri="{28A0092B-C50C-407E-A947-70E740481C1C}">
                           <a14:useLocalDpi xmlns:a14="http://schemas.microsoft.com/office/drawing/2010/main" val="0"/>

</xml_diff>

<commit_message>
part1 ilk soru çözüldü
</commit_message>
<xml_diff>
--- a/hw2.docx
+++ b/hw2.docx
@@ -108,9 +108,236 @@
           <w:rFonts w:ascii="Arial" w:hAnsi="Arial" w:cs="Arial"/>
           <w:b/>
           <w:bCs/>
+        </w:rPr>
+        <w:t xml:space="preserve">I. </w:t>
+      </w:r>
+      <w:r>
+        <w:rPr>
+          <w:rFonts w:ascii="Arial" w:hAnsi="Arial" w:cs="Arial"/>
+          <w:b/>
+          <w:bCs/>
           <w:sz w:val="28"/>
           <w:szCs w:val="28"/>
         </w:rPr>
+        <w:t>Searching a product.</w:t>
+      </w:r>
+    </w:p>
+    <w:p>
+      <w:pPr>
+        <w:rPr>
+          <w:rFonts w:ascii="Arial" w:hAnsi="Arial" w:cs="Arial"/>
+          <w:b/>
+          <w:bCs/>
+          <w:color w:val="202124"/>
+          <w:sz w:val="21"/>
+          <w:szCs w:val="21"/>
+          <w:shd w:val="clear" w:color="auto" w:fill="FFFFFF"/>
+        </w:rPr>
+      </w:pPr>
+      <w:r>
+        <w:rPr>
+          <w:rFonts w:ascii="Arial" w:hAnsi="Arial" w:cs="Arial"/>
+          <w:color w:val="202124"/>
+          <w:sz w:val="21"/>
+          <w:szCs w:val="21"/>
+          <w:shd w:val="clear" w:color="auto" w:fill="FFFFFF"/>
+        </w:rPr>
+        <w:t xml:space="preserve">Time complexity is : </w:t>
+      </w:r>
+      <w:r>
+        <w:rPr>
+          <w:rFonts w:ascii="Arial" w:hAnsi="Arial" w:cs="Arial"/>
+          <w:b/>
+          <w:bCs/>
+          <w:color w:val="202124"/>
+          <w:sz w:val="21"/>
+          <w:szCs w:val="21"/>
+          <w:shd w:val="clear" w:color="auto" w:fill="FFFFFF"/>
+        </w:rPr>
+        <w:t>Θ(</w:t>
+      </w:r>
+      <w:r>
+        <w:rPr>
+          <w:rFonts w:ascii="Arial" w:hAnsi="Arial" w:cs="Arial"/>
+          <w:b/>
+          <w:bCs/>
+          <w:color w:val="202124"/>
+          <w:sz w:val="21"/>
+          <w:szCs w:val="21"/>
+          <w:shd w:val="clear" w:color="auto" w:fill="FFFFFF"/>
+        </w:rPr>
+        <w:t>n*m*l</w:t>
+      </w:r>
+      <w:r>
+        <w:rPr>
+          <w:rFonts w:ascii="Arial" w:hAnsi="Arial" w:cs="Arial"/>
+          <w:b/>
+          <w:bCs/>
+          <w:color w:val="202124"/>
+          <w:sz w:val="21"/>
+          <w:szCs w:val="21"/>
+          <w:shd w:val="clear" w:color="auto" w:fill="FFFFFF"/>
+        </w:rPr>
+        <w:t>)</w:t>
+      </w:r>
+    </w:p>
+    <w:p>
+      <w:pPr>
+        <w:rPr>
+          <w:rFonts w:ascii="Arial" w:hAnsi="Arial" w:cs="Arial"/>
+          <w:color w:val="202124"/>
+          <w:sz w:val="21"/>
+          <w:szCs w:val="21"/>
+          <w:shd w:val="clear" w:color="auto" w:fill="FFFFFF"/>
+        </w:rPr>
+      </w:pPr>
+      <w:r>
+        <w:rPr>
+          <w:rFonts w:ascii="Arial" w:hAnsi="Arial" w:cs="Arial"/>
+          <w:color w:val="202124"/>
+          <w:sz w:val="21"/>
+          <w:szCs w:val="21"/>
+          <w:shd w:val="clear" w:color="auto" w:fill="FFFFFF"/>
+        </w:rPr>
+        <w:t>n is length of stocks array,</w:t>
+      </w:r>
+    </w:p>
+    <w:p>
+      <w:pPr>
+        <w:rPr>
+          <w:rFonts w:ascii="Arial" w:hAnsi="Arial" w:cs="Arial"/>
+          <w:color w:val="202124"/>
+          <w:sz w:val="21"/>
+          <w:szCs w:val="21"/>
+          <w:shd w:val="clear" w:color="auto" w:fill="FFFFFF"/>
+        </w:rPr>
+      </w:pPr>
+      <w:r>
+        <w:rPr>
+          <w:rFonts w:ascii="Arial" w:hAnsi="Arial" w:cs="Arial"/>
+          <w:color w:val="202124"/>
+          <w:sz w:val="21"/>
+          <w:szCs w:val="21"/>
+          <w:shd w:val="clear" w:color="auto" w:fill="FFFFFF"/>
+        </w:rPr>
+        <w:t>m is length of furnitures array,</w:t>
+      </w:r>
+    </w:p>
+    <w:p>
+      <w:pPr>
+        <w:rPr>
+          <w:rFonts w:ascii="Arial" w:hAnsi="Arial" w:cs="Arial"/>
+          <w:color w:val="202124"/>
+          <w:sz w:val="21"/>
+          <w:szCs w:val="21"/>
+          <w:shd w:val="clear" w:color="auto" w:fill="FFFFFF"/>
+        </w:rPr>
+      </w:pPr>
+      <w:r>
+        <w:rPr>
+          <w:rFonts w:ascii="Arial" w:hAnsi="Arial" w:cs="Arial"/>
+          <w:color w:val="202124"/>
+          <w:sz w:val="21"/>
+          <w:szCs w:val="21"/>
+          <w:shd w:val="clear" w:color="auto" w:fill="FFFFFF"/>
+        </w:rPr>
+        <w:t>l is length of String query</w:t>
+      </w:r>
+    </w:p>
+    <w:p>
+      <w:pPr>
+        <w:rPr>
+          <w:rFonts w:ascii="Arial" w:hAnsi="Arial" w:cs="Arial"/>
+          <w:b/>
+          <w:bCs/>
+        </w:rPr>
+      </w:pPr>
+      <w:r>
+        <w:rPr>
+          <w:rFonts w:ascii="Arial" w:hAnsi="Arial" w:cs="Arial"/>
+          <w:noProof/>
+          <w:color w:val="202124"/>
+          <w:sz w:val="21"/>
+          <w:szCs w:val="21"/>
+          <w:shd w:val="clear" w:color="auto" w:fill="FFFFFF"/>
+        </w:rPr>
+        <w:drawing>
+          <wp:inline distT="0" distB="0" distL="0" distR="0" wp14:anchorId="37DE2211" wp14:editId="46E8C054">
+            <wp:extent cx="5758180" cy="2743200"/>
+            <wp:effectExtent l="0" t="0" r="0" b="0"/>
+            <wp:docPr id="12" name="Picture 12"/>
+            <wp:cNvGraphicFramePr>
+              <a:graphicFrameLocks xmlns:a="http://schemas.openxmlformats.org/drawingml/2006/main" noChangeAspect="1"/>
+            </wp:cNvGraphicFramePr>
+            <a:graphic xmlns:a="http://schemas.openxmlformats.org/drawingml/2006/main">
+              <a:graphicData uri="http://schemas.openxmlformats.org/drawingml/2006/picture">
+                <pic:pic xmlns:pic="http://schemas.openxmlformats.org/drawingml/2006/picture">
+                  <pic:nvPicPr>
+                    <pic:cNvPr id="0" name="Picture 1"/>
+                    <pic:cNvPicPr>
+                      <a:picLocks noChangeAspect="1" noChangeArrowheads="1"/>
+                    </pic:cNvPicPr>
+                  </pic:nvPicPr>
+                  <pic:blipFill>
+                    <a:blip r:embed="rId5">
+                      <a:extLst>
+                        <a:ext uri="{28A0092B-C50C-407E-A947-70E740481C1C}">
+                          <a14:useLocalDpi xmlns:a14="http://schemas.microsoft.com/office/drawing/2010/main" val="0"/>
+                        </a:ext>
+                      </a:extLst>
+                    </a:blip>
+                    <a:srcRect/>
+                    <a:stretch>
+                      <a:fillRect/>
+                    </a:stretch>
+                  </pic:blipFill>
+                  <pic:spPr bwMode="auto">
+                    <a:xfrm>
+                      <a:off x="0" y="0"/>
+                      <a:ext cx="5758180" cy="2743200"/>
+                    </a:xfrm>
+                    <a:prstGeom prst="rect">
+                      <a:avLst/>
+                    </a:prstGeom>
+                    <a:noFill/>
+                    <a:ln>
+                      <a:noFill/>
+                    </a:ln>
+                  </pic:spPr>
+                </pic:pic>
+              </a:graphicData>
+            </a:graphic>
+          </wp:inline>
+        </w:drawing>
+      </w:r>
+    </w:p>
+    <w:p>
+      <w:pPr>
+        <w:rPr>
+          <w:rFonts w:ascii="Arial" w:hAnsi="Arial" w:cs="Arial"/>
+          <w:b/>
+          <w:bCs/>
+        </w:rPr>
+      </w:pPr>
+    </w:p>
+    <w:p>
+      <w:pPr>
+        <w:rPr>
+          <w:rFonts w:ascii="Arial" w:hAnsi="Arial" w:cs="Arial"/>
+          <w:b/>
+          <w:bCs/>
+          <w:sz w:val="28"/>
+          <w:szCs w:val="28"/>
+        </w:rPr>
+      </w:pPr>
+      <w:r>
+        <w:rPr>
+          <w:rFonts w:ascii="Arial" w:hAnsi="Arial" w:cs="Arial"/>
+          <w:b/>
+          <w:bCs/>
+          <w:sz w:val="28"/>
+          <w:szCs w:val="28"/>
+        </w:rPr>
         <w:t>II. Add/remove product.</w:t>
       </w:r>
     </w:p>
@@ -118,13 +345,6 @@
       <w:pPr>
         <w:rPr>
           <w:rFonts w:ascii="Arial" w:hAnsi="Arial" w:cs="Arial"/>
-        </w:rPr>
-      </w:pPr>
-    </w:p>
-    <w:p>
-      <w:pPr>
-        <w:rPr>
-          <w:rFonts w:ascii="Arial" w:hAnsi="Arial" w:cs="Arial"/>
           <w:b/>
           <w:bCs/>
         </w:rPr>
@@ -252,40 +472,15 @@
           <w:color w:val="202124"/>
           <w:shd w:val="clear" w:color="auto" w:fill="FFFFFF"/>
         </w:rPr>
-        <w:t>Ω</w:t>
-      </w:r>
-      <w:r>
-        <w:rPr>
-          <w:rFonts w:ascii="Arial" w:hAnsi="Arial" w:cs="Arial"/>
-          <w:b/>
-          <w:color w:val="202124"/>
-          <w:shd w:val="clear" w:color="auto" w:fill="FFFFFF"/>
-        </w:rPr>
-        <w:t>(1)</w:t>
-      </w:r>
-      <w:r>
-        <w:rPr>
-          <w:rFonts w:ascii="Arial" w:hAnsi="Arial" w:cs="Arial"/>
-          <w:color w:val="202124"/>
-          <w:shd w:val="clear" w:color="auto" w:fill="FFFFFF"/>
-        </w:rPr>
-        <w:t xml:space="preserve">, best case is constant time, when the algorithm </w:t>
-      </w:r>
-      <w:r>
-        <w:rPr>
-          <w:rFonts w:ascii="Arial" w:hAnsi="Arial" w:cs="Arial"/>
-          <w:color w:val="202124"/>
-          <w:shd w:val="clear" w:color="auto" w:fill="FFFFFF"/>
-        </w:rPr>
-        <w:t>iterates</w:t>
-      </w:r>
-      <w:r>
-        <w:rPr>
-          <w:rFonts w:ascii="Arial" w:hAnsi="Arial" w:cs="Arial"/>
-          <w:color w:val="202124"/>
-          <w:shd w:val="clear" w:color="auto" w:fill="FFFFFF"/>
-        </w:rPr>
-        <w:t xml:space="preserve"> once inside for loop</w:t>
+        <w:t>Ω(1)</w:t>
+      </w:r>
+      <w:r>
+        <w:rPr>
+          <w:rFonts w:ascii="Arial" w:hAnsi="Arial" w:cs="Arial"/>
+          <w:color w:val="202124"/>
+          <w:shd w:val="clear" w:color="auto" w:fill="FFFFFF"/>
+        </w:rPr>
+        <w:t>, best case is constant time, when the algorithm iterates once inside for loop</w:t>
       </w:r>
     </w:p>
     <w:p>
@@ -336,6 +531,7 @@
           <w:rFonts w:ascii="Arial" w:hAnsi="Arial" w:cs="Arial"/>
           <w:noProof/>
         </w:rPr>
+        <w:lastRenderedPageBreak/>
         <w:drawing>
           <wp:inline distT="0" distB="0" distL="0" distR="0" wp14:anchorId="408C1F69" wp14:editId="3AA57CE0">
             <wp:extent cx="5752465" cy="4231005"/>
@@ -354,7 +550,7 @@
                     </pic:cNvPicPr>
                   </pic:nvPicPr>
                   <pic:blipFill>
-                    <a:blip r:embed="rId5">
+                    <a:blip r:embed="rId6">
                       <a:extLst>
                         <a:ext uri="{28A0092B-C50C-407E-A947-70E740481C1C}">
                           <a14:useLocalDpi xmlns:a14="http://schemas.microsoft.com/office/drawing/2010/main" val="0"/>
@@ -434,7 +630,7 @@
                     </pic:cNvPicPr>
                   </pic:nvPicPr>
                   <pic:blipFill>
-                    <a:blip r:embed="rId6">
+                    <a:blip r:embed="rId7">
                       <a:extLst>
                         <a:ext uri="{28A0092B-C50C-407E-A947-70E740481C1C}">
                           <a14:useLocalDpi xmlns:a14="http://schemas.microsoft.com/office/drawing/2010/main" val="0"/>
@@ -502,7 +698,7 @@
                     </pic:cNvPicPr>
                   </pic:nvPicPr>
                   <pic:blipFill>
-                    <a:blip r:embed="rId7">
+                    <a:blip r:embed="rId8">
                       <a:extLst>
                         <a:ext uri="{28A0092B-C50C-407E-A947-70E740481C1C}">
                           <a14:useLocalDpi xmlns:a14="http://schemas.microsoft.com/office/drawing/2010/main" val="0"/>
@@ -585,7 +781,6 @@
           <w:rFonts w:ascii="Arial" w:hAnsi="Arial" w:cs="Arial"/>
           <w:noProof/>
         </w:rPr>
-        <w:lastRenderedPageBreak/>
         <w:drawing>
           <wp:anchor distT="0" distB="0" distL="114300" distR="114300" simplePos="0" relativeHeight="251662336" behindDoc="0" locked="0" layoutInCell="1" allowOverlap="1" wp14:anchorId="13844BDF" wp14:editId="555F70F8">
             <wp:simplePos x="0" y="0"/>
@@ -612,7 +807,7 @@
                     </pic:cNvPicPr>
                   </pic:nvPicPr>
                   <pic:blipFill>
-                    <a:blip r:embed="rId8">
+                    <a:blip r:embed="rId9">
                       <a:extLst>
                         <a:ext uri="{28A0092B-C50C-407E-A947-70E740481C1C}">
                           <a14:useLocalDpi xmlns:a14="http://schemas.microsoft.com/office/drawing/2010/main" val="0"/>
@@ -766,23 +961,7 @@
           <w:color w:val="202124"/>
           <w:shd w:val="clear" w:color="auto" w:fill="FFFFFF"/>
         </w:rPr>
-        <w:t xml:space="preserve">, best case is constant time, when the algorithm </w:t>
-      </w:r>
-      <w:r>
-        <w:rPr>
-          <w:rFonts w:ascii="Arial" w:hAnsi="Arial" w:cs="Arial"/>
-          <w:color w:val="202124"/>
-          <w:shd w:val="clear" w:color="auto" w:fill="FFFFFF"/>
-        </w:rPr>
-        <w:t>iterates</w:t>
-      </w:r>
-      <w:r>
-        <w:rPr>
-          <w:rFonts w:ascii="Arial" w:hAnsi="Arial" w:cs="Arial"/>
-          <w:color w:val="202124"/>
-          <w:shd w:val="clear" w:color="auto" w:fill="FFFFFF"/>
-        </w:rPr>
-        <w:t xml:space="preserve"> once inside for loop</w:t>
+        <w:t>, best case is constant time, when the algorithm iterates once inside for loop</w:t>
       </w:r>
     </w:p>
     <w:p>
@@ -817,6 +996,7 @@
           <w:rFonts w:ascii="Arial" w:hAnsi="Arial" w:cs="Arial"/>
           <w:noProof/>
         </w:rPr>
+        <w:lastRenderedPageBreak/>
         <w:drawing>
           <wp:inline distT="0" distB="0" distL="0" distR="0" wp14:anchorId="316E5C5F" wp14:editId="175C6B16">
             <wp:extent cx="5761355" cy="3630930"/>
@@ -835,7 +1015,7 @@
                     </pic:cNvPicPr>
                   </pic:nvPicPr>
                   <pic:blipFill>
-                    <a:blip r:embed="rId9">
+                    <a:blip r:embed="rId10">
                       <a:extLst>
                         <a:ext uri="{28A0092B-C50C-407E-A947-70E740481C1C}">
                           <a14:useLocalDpi xmlns:a14="http://schemas.microsoft.com/office/drawing/2010/main" val="0"/>
@@ -980,7 +1160,6 @@
           <w:rFonts w:ascii="Arial" w:hAnsi="Arial" w:cs="Arial"/>
           <w:noProof/>
         </w:rPr>
-        <w:lastRenderedPageBreak/>
         <w:drawing>
           <wp:inline distT="0" distB="0" distL="0" distR="0" wp14:anchorId="429422B4" wp14:editId="26A1852B">
             <wp:extent cx="5756910" cy="1828800"/>
@@ -999,7 +1178,7 @@
                     </pic:cNvPicPr>
                   </pic:nvPicPr>
                   <pic:blipFill>
-                    <a:blip r:embed="rId10" cstate="print">
+                    <a:blip r:embed="rId11" cstate="print">
                       <a:extLst>
                         <a:ext uri="{28A0092B-C50C-407E-A947-70E740481C1C}">
                           <a14:useLocalDpi xmlns:a14="http://schemas.microsoft.com/office/drawing/2010/main" val="0"/>
@@ -1090,7 +1269,7 @@
                     </pic:cNvPicPr>
                   </pic:nvPicPr>
                   <pic:blipFill>
-                    <a:blip r:embed="rId6">
+                    <a:blip r:embed="rId7">
                       <a:extLst>
                         <a:ext uri="{28A0092B-C50C-407E-A947-70E740481C1C}">
                           <a14:useLocalDpi xmlns:a14="http://schemas.microsoft.com/office/drawing/2010/main" val="0"/>
@@ -1144,7 +1323,7 @@
                     </pic:cNvPicPr>
                   </pic:nvPicPr>
                   <pic:blipFill>
-                    <a:blip r:embed="rId11">
+                    <a:blip r:embed="rId12">
                       <a:extLst>
                         <a:ext uri="{28A0092B-C50C-407E-A947-70E740481C1C}">
                           <a14:useLocalDpi xmlns:a14="http://schemas.microsoft.com/office/drawing/2010/main" val="0"/>
@@ -1180,6 +1359,7 @@
           <w:rFonts w:ascii="Arial" w:hAnsi="Arial" w:cs="Arial"/>
           <w:noProof/>
         </w:rPr>
+        <w:lastRenderedPageBreak/>
         <w:drawing>
           <wp:inline distT="0" distB="0" distL="0" distR="0" wp14:anchorId="0F76295F" wp14:editId="2624BBFB">
             <wp:extent cx="5048885" cy="370205"/>
@@ -1198,7 +1378,7 @@
                     </pic:cNvPicPr>
                   </pic:nvPicPr>
                   <pic:blipFill>
-                    <a:blip r:embed="rId12">
+                    <a:blip r:embed="rId13">
                       <a:extLst>
                         <a:ext uri="{28A0092B-C50C-407E-A947-70E740481C1C}">
                           <a14:useLocalDpi xmlns:a14="http://schemas.microsoft.com/office/drawing/2010/main" val="0"/>
@@ -1252,7 +1432,7 @@
                     </pic:cNvPicPr>
                   </pic:nvPicPr>
                   <pic:blipFill>
-                    <a:blip r:embed="rId13">
+                    <a:blip r:embed="rId14">
                       <a:extLst>
                         <a:ext uri="{28A0092B-C50C-407E-A947-70E740481C1C}">
                           <a14:useLocalDpi xmlns:a14="http://schemas.microsoft.com/office/drawing/2010/main" val="0"/>
@@ -1306,7 +1486,7 @@
                     </pic:cNvPicPr>
                   </pic:nvPicPr>
                   <pic:blipFill>
-                    <a:blip r:embed="rId14">
+                    <a:blip r:embed="rId15">
                       <a:extLst>
                         <a:ext uri="{28A0092B-C50C-407E-A947-70E740481C1C}">
                           <a14:useLocalDpi xmlns:a14="http://schemas.microsoft.com/office/drawing/2010/main" val="0"/>
@@ -1432,6 +1612,12 @@
         </w:rPr>
         <w:t>Because by definition, Big O notation refers to the worst case of an algorithm.</w:t>
       </w:r>
+      <w:r>
+        <w:rPr>
+          <w:rFonts w:ascii="Arial" w:hAnsi="Arial" w:cs="Arial"/>
+        </w:rPr>
+        <w:t xml:space="preserve"> So it is meaningless to say ‘at least’.</w:t>
+      </w:r>
     </w:p>
     <w:p>
       <w:pPr>
@@ -1578,7 +1764,7 @@
                     </pic:cNvPicPr>
                   </pic:nvPicPr>
                   <pic:blipFill>
-                    <a:blip r:embed="rId15" cstate="print">
+                    <a:blip r:embed="rId16" cstate="print">
                       <a:extLst>
                         <a:ext uri="{28A0092B-C50C-407E-A947-70E740481C1C}">
                           <a14:useLocalDpi xmlns:a14="http://schemas.microsoft.com/office/drawing/2010/main" val="0"/>
@@ -1723,7 +1909,7 @@
                     </pic:cNvPicPr>
                   </pic:nvPicPr>
                   <pic:blipFill>
-                    <a:blip r:embed="rId16" cstate="print">
+                    <a:blip r:embed="rId17" cstate="print">
                       <a:extLst>
                         <a:ext uri="{28A0092B-C50C-407E-A947-70E740481C1C}">
                           <a14:useLocalDpi xmlns:a14="http://schemas.microsoft.com/office/drawing/2010/main" val="0"/>
@@ -1877,19 +2063,6 @@
       <w:pPr>
         <w:rPr>
           <w:rFonts w:ascii="Arial" w:hAnsi="Arial" w:cs="Arial"/>
-        </w:rPr>
-      </w:pPr>
-      <w:r>
-        <w:rPr>
-          <w:rFonts w:ascii="Arial" w:hAnsi="Arial" w:cs="Arial"/>
-        </w:rPr>
-        <w:br w:type="page"/>
-      </w:r>
-    </w:p>
-    <w:p>
-      <w:pPr>
-        <w:rPr>
-          <w:rFonts w:ascii="Arial" w:hAnsi="Arial" w:cs="Arial"/>
           <w:b/>
           <w:bCs/>
         </w:rPr>
@@ -2139,19 +2312,7 @@
           <w:szCs w:val="24"/>
           <w:shd w:val="clear" w:color="auto" w:fill="FFFFFF"/>
         </w:rPr>
-        <w:t>Θ</w:t>
-      </w:r>
-      <w:r>
-        <w:rPr>
-          <w:rFonts w:ascii="Arial" w:hAnsi="Arial" w:cs="Arial"/>
-          <w:b/>
-          <w:bCs/>
-          <w:color w:val="202124"/>
-          <w:sz w:val="24"/>
-          <w:szCs w:val="24"/>
-          <w:shd w:val="clear" w:color="auto" w:fill="FFFFFF"/>
-        </w:rPr>
-        <w:t>(n)</w:t>
+        <w:t>Θ(n)</w:t>
       </w:r>
     </w:p>
     <w:p>
@@ -2183,7 +2344,7 @@
                     </pic:cNvPicPr>
                   </pic:nvPicPr>
                   <pic:blipFill>
-                    <a:blip r:embed="rId17">
+                    <a:blip r:embed="rId18">
                       <a:extLst>
                         <a:ext uri="{28A0092B-C50C-407E-A947-70E740481C1C}">
                           <a14:useLocalDpi xmlns:a14="http://schemas.microsoft.com/office/drawing/2010/main" val="0"/>
@@ -2427,7 +2588,7 @@
                     </pic:cNvPicPr>
                   </pic:nvPicPr>
                   <pic:blipFill>
-                    <a:blip r:embed="rId18">
+                    <a:blip r:embed="rId19">
                       <a:extLst>
                         <a:ext uri="{28A0092B-C50C-407E-A947-70E740481C1C}">
                           <a14:useLocalDpi xmlns:a14="http://schemas.microsoft.com/office/drawing/2010/main" val="0"/>
@@ -2495,7 +2656,7 @@
                     </pic:cNvPicPr>
                   </pic:nvPicPr>
                   <pic:blipFill>
-                    <a:blip r:embed="rId19" cstate="print">
+                    <a:blip r:embed="rId20" cstate="print">
                       <a:extLst>
                         <a:ext uri="{28A0092B-C50C-407E-A947-70E740481C1C}">
                           <a14:useLocalDpi xmlns:a14="http://schemas.microsoft.com/office/drawing/2010/main" val="0"/>
@@ -2597,7 +2758,7 @@
                     </pic:cNvPicPr>
                   </pic:nvPicPr>
                   <pic:blipFill>
-                    <a:blip r:embed="rId20">
+                    <a:blip r:embed="rId21">
                       <a:extLst>
                         <a:ext uri="{28A0092B-C50C-407E-A947-70E740481C1C}">
                           <a14:useLocalDpi xmlns:a14="http://schemas.microsoft.com/office/drawing/2010/main" val="0"/>
@@ -2666,57 +2827,7 @@
           <w:szCs w:val="21"/>
           <w:shd w:val="clear" w:color="auto" w:fill="FFFFFF"/>
         </w:rPr>
-        <w:t xml:space="preserve"> </w:t>
-      </w:r>
-      <w:r>
-        <w:rPr>
-          <w:rFonts w:ascii="Arial" w:hAnsi="Arial" w:cs="Arial"/>
-          <w:color w:val="202124"/>
-          <w:sz w:val="21"/>
-          <w:szCs w:val="21"/>
-          <w:shd w:val="clear" w:color="auto" w:fill="FFFFFF"/>
-        </w:rPr>
-        <w:t>Θ</w:t>
-      </w:r>
-      <w:r>
-        <w:rPr>
-          <w:rFonts w:ascii="Arial" w:hAnsi="Arial" w:cs="Arial"/>
-          <w:color w:val="202124"/>
-          <w:sz w:val="21"/>
-          <w:szCs w:val="21"/>
-          <w:shd w:val="clear" w:color="auto" w:fill="FFFFFF"/>
-        </w:rPr>
-        <w:t>(1)+</w:t>
-      </w:r>
-      <w:r>
-        <w:rPr>
-          <w:rFonts w:ascii="Arial" w:hAnsi="Arial" w:cs="Arial"/>
-          <w:color w:val="202124"/>
-          <w:sz w:val="21"/>
-          <w:szCs w:val="21"/>
-          <w:shd w:val="clear" w:color="auto" w:fill="FFFFFF"/>
-        </w:rPr>
-        <w:t xml:space="preserve"> </w:t>
-      </w:r>
-      <w:r>
-        <w:rPr>
-          <w:rFonts w:ascii="Arial" w:hAnsi="Arial" w:cs="Arial"/>
-          <w:color w:val="202124"/>
-          <w:sz w:val="21"/>
-          <w:szCs w:val="21"/>
-          <w:shd w:val="clear" w:color="auto" w:fill="FFFFFF"/>
-        </w:rPr>
-        <w:t>Θ</w:t>
-      </w:r>
-      <w:r>
-        <w:rPr>
-          <w:rFonts w:ascii="Arial" w:hAnsi="Arial" w:cs="Arial"/>
-          <w:color w:val="202124"/>
-          <w:sz w:val="21"/>
-          <w:szCs w:val="21"/>
-          <w:shd w:val="clear" w:color="auto" w:fill="FFFFFF"/>
-        </w:rPr>
-        <w:t>(1)</w:t>
+        <w:t xml:space="preserve"> Θ(1)+ Θ(1)</w:t>
       </w:r>
     </w:p>
     <w:p>
@@ -2981,7 +3092,7 @@
                     </pic:cNvPicPr>
                   </pic:nvPicPr>
                   <pic:blipFill>
-                    <a:blip r:embed="rId21">
+                    <a:blip r:embed="rId22">
                       <a:extLst>
                         <a:ext uri="{28A0092B-C50C-407E-A947-70E740481C1C}">
                           <a14:useLocalDpi xmlns:a14="http://schemas.microsoft.com/office/drawing/2010/main" val="0"/>
@@ -3095,37 +3206,7 @@
           <w:szCs w:val="21"/>
           <w:shd w:val="clear" w:color="auto" w:fill="FFFFFF"/>
         </w:rPr>
-        <w:t>Θ</w:t>
-      </w:r>
-      <w:r>
-        <w:rPr>
-          <w:rFonts w:ascii="Arial" w:hAnsi="Arial" w:cs="Arial"/>
-          <w:color w:val="202124"/>
-          <w:sz w:val="21"/>
-          <w:szCs w:val="21"/>
-          <w:shd w:val="clear" w:color="auto" w:fill="FFFFFF"/>
-        </w:rPr>
-        <w:t xml:space="preserve">(1) + </w:t>
-      </w:r>
-      <w:r>
-        <w:rPr>
-          <w:rFonts w:ascii="Arial" w:hAnsi="Arial" w:cs="Arial"/>
-          <w:color w:val="202124"/>
-          <w:sz w:val="21"/>
-          <w:szCs w:val="21"/>
-          <w:shd w:val="clear" w:color="auto" w:fill="FFFFFF"/>
-        </w:rPr>
-        <w:t>Θ</w:t>
-      </w:r>
-      <w:r>
-        <w:rPr>
-          <w:rFonts w:ascii="Arial" w:hAnsi="Arial" w:cs="Arial"/>
-          <w:color w:val="202124"/>
-          <w:sz w:val="21"/>
-          <w:szCs w:val="21"/>
-          <w:shd w:val="clear" w:color="auto" w:fill="FFFFFF"/>
-        </w:rPr>
-        <w:t xml:space="preserve">(min{n,m}) + </w:t>
+        <w:t xml:space="preserve">Θ(1) + Θ(min{n,m}) + </w:t>
       </w:r>
       <w:bookmarkStart w:id="0" w:name="_Hlk67258912"/>
       <w:r>
@@ -3136,37 +3217,7 @@
           <w:szCs w:val="21"/>
           <w:shd w:val="clear" w:color="auto" w:fill="FFFFFF"/>
         </w:rPr>
-        <w:t>Θ</w:t>
-      </w:r>
-      <w:r>
-        <w:rPr>
-          <w:rFonts w:ascii="Arial" w:hAnsi="Arial" w:cs="Arial"/>
-          <w:color w:val="202124"/>
-          <w:sz w:val="21"/>
-          <w:szCs w:val="21"/>
-          <w:shd w:val="clear" w:color="auto" w:fill="FFFFFF"/>
-        </w:rPr>
-        <w:t>(</w:t>
-      </w:r>
-      <w:r>
-        <w:rPr>
-          <w:rFonts w:ascii="Arial" w:hAnsi="Arial" w:cs="Arial"/>
-          <w:color w:val="202124"/>
-          <w:sz w:val="21"/>
-          <w:szCs w:val="21"/>
-          <w:shd w:val="clear" w:color="auto" w:fill="FFFFFF"/>
-        </w:rPr>
-        <w:t xml:space="preserve">n - </w:t>
-      </w:r>
-      <w:r>
-        <w:rPr>
-          <w:rFonts w:ascii="Arial" w:hAnsi="Arial" w:cs="Arial"/>
-          <w:color w:val="202124"/>
-          <w:sz w:val="21"/>
-          <w:szCs w:val="21"/>
-          <w:shd w:val="clear" w:color="auto" w:fill="FFFFFF"/>
-        </w:rPr>
-        <w:t>min{n,m})</w:t>
+        <w:t>Θ(n - min{n,m})</w:t>
       </w:r>
       <w:bookmarkEnd w:id="0"/>
       <w:r>
@@ -3177,147 +3228,7 @@
           <w:szCs w:val="21"/>
           <w:shd w:val="clear" w:color="auto" w:fill="FFFFFF"/>
         </w:rPr>
-        <w:t xml:space="preserve"> + </w:t>
-      </w:r>
-      <w:r>
-        <w:rPr>
-          <w:rFonts w:ascii="Arial" w:hAnsi="Arial" w:cs="Arial"/>
-          <w:color w:val="202124"/>
-          <w:sz w:val="21"/>
-          <w:szCs w:val="21"/>
-          <w:shd w:val="clear" w:color="auto" w:fill="FFFFFF"/>
-        </w:rPr>
-        <w:t>Θ</w:t>
-      </w:r>
-      <w:r>
-        <w:rPr>
-          <w:rFonts w:ascii="Arial" w:hAnsi="Arial" w:cs="Arial"/>
-          <w:color w:val="202124"/>
-          <w:sz w:val="21"/>
-          <w:szCs w:val="21"/>
-          <w:shd w:val="clear" w:color="auto" w:fill="FFFFFF"/>
-        </w:rPr>
-        <w:t>(</w:t>
-      </w:r>
-      <w:r>
-        <w:rPr>
-          <w:rFonts w:ascii="Arial" w:hAnsi="Arial" w:cs="Arial"/>
-          <w:color w:val="202124"/>
-          <w:sz w:val="21"/>
-          <w:szCs w:val="21"/>
-          <w:shd w:val="clear" w:color="auto" w:fill="FFFFFF"/>
-        </w:rPr>
-        <w:t>m</w:t>
-      </w:r>
-      <w:r>
-        <w:rPr>
-          <w:rFonts w:ascii="Arial" w:hAnsi="Arial" w:cs="Arial"/>
-          <w:color w:val="202124"/>
-          <w:sz w:val="21"/>
-          <w:szCs w:val="21"/>
-          <w:shd w:val="clear" w:color="auto" w:fill="FFFFFF"/>
-        </w:rPr>
-        <w:t xml:space="preserve"> - min{n,m})</w:t>
-      </w:r>
-      <w:r>
-        <w:rPr>
-          <w:rFonts w:ascii="Arial" w:hAnsi="Arial" w:cs="Arial"/>
-          <w:color w:val="202124"/>
-          <w:sz w:val="21"/>
-          <w:szCs w:val="21"/>
-          <w:shd w:val="clear" w:color="auto" w:fill="FFFFFF"/>
-        </w:rPr>
-        <w:t xml:space="preserve"> = </w:t>
-      </w:r>
-      <w:r>
-        <w:rPr>
-          <w:rFonts w:ascii="Arial" w:hAnsi="Arial" w:cs="Arial"/>
-          <w:color w:val="202124"/>
-          <w:sz w:val="21"/>
-          <w:szCs w:val="21"/>
-          <w:shd w:val="clear" w:color="auto" w:fill="FFFFFF"/>
-        </w:rPr>
-        <w:t>Θ</w:t>
-      </w:r>
-      <w:r>
-        <w:rPr>
-          <w:rFonts w:ascii="Arial" w:hAnsi="Arial" w:cs="Arial"/>
-          <w:color w:val="202124"/>
-          <w:sz w:val="21"/>
-          <w:szCs w:val="21"/>
-          <w:shd w:val="clear" w:color="auto" w:fill="FFFFFF"/>
-        </w:rPr>
-        <w:t>(</w:t>
-      </w:r>
-      <w:r>
-        <w:rPr>
-          <w:rFonts w:ascii="Arial" w:hAnsi="Arial" w:cs="Arial"/>
-          <w:color w:val="202124"/>
-          <w:sz w:val="21"/>
-          <w:szCs w:val="21"/>
-          <w:shd w:val="clear" w:color="auto" w:fill="FFFFFF"/>
-        </w:rPr>
-        <w:t>n+m</w:t>
-      </w:r>
-      <w:r>
-        <w:rPr>
-          <w:rFonts w:ascii="Arial" w:hAnsi="Arial" w:cs="Arial"/>
-          <w:color w:val="202124"/>
-          <w:sz w:val="21"/>
-          <w:szCs w:val="21"/>
-          <w:shd w:val="clear" w:color="auto" w:fill="FFFFFF"/>
-        </w:rPr>
-        <w:t>)</w:t>
-      </w:r>
-      <w:r>
-        <w:rPr>
-          <w:rFonts w:ascii="Arial" w:hAnsi="Arial" w:cs="Arial"/>
-          <w:color w:val="202124"/>
-          <w:sz w:val="21"/>
-          <w:szCs w:val="21"/>
-          <w:shd w:val="clear" w:color="auto" w:fill="FFFFFF"/>
-        </w:rPr>
-        <w:t xml:space="preserve"> = </w:t>
-      </w:r>
-      <w:r>
-        <w:rPr>
-          <w:rFonts w:ascii="Arial" w:hAnsi="Arial" w:cs="Arial"/>
-          <w:color w:val="202124"/>
-          <w:sz w:val="21"/>
-          <w:szCs w:val="21"/>
-          <w:shd w:val="clear" w:color="auto" w:fill="FFFFFF"/>
-        </w:rPr>
-        <w:t>Θ</w:t>
-      </w:r>
-      <w:r>
-        <w:rPr>
-          <w:rFonts w:ascii="Arial" w:hAnsi="Arial" w:cs="Arial"/>
-          <w:color w:val="202124"/>
-          <w:sz w:val="21"/>
-          <w:szCs w:val="21"/>
-          <w:shd w:val="clear" w:color="auto" w:fill="FFFFFF"/>
-        </w:rPr>
-        <w:t>(</w:t>
-      </w:r>
-      <w:r>
-        <w:rPr>
-          <w:rFonts w:ascii="Arial" w:hAnsi="Arial" w:cs="Arial"/>
-          <w:color w:val="202124"/>
-          <w:sz w:val="21"/>
-          <w:szCs w:val="21"/>
-          <w:shd w:val="clear" w:color="auto" w:fill="FFFFFF"/>
-        </w:rPr>
-        <w:t>max{n,m}</w:t>
-      </w:r>
-      <w:r>
-        <w:rPr>
-          <w:rFonts w:ascii="Arial" w:hAnsi="Arial" w:cs="Arial"/>
-          <w:color w:val="202124"/>
-          <w:sz w:val="21"/>
-          <w:szCs w:val="21"/>
-          <w:shd w:val="clear" w:color="auto" w:fill="FFFFFF"/>
-        </w:rPr>
-        <w:t>)</w:t>
+        <w:t xml:space="preserve"> + Θ(m - min{n,m}) = Θ(n+m) = Θ(max{n,m})</w:t>
       </w:r>
     </w:p>
     <w:p>
@@ -3353,7 +3264,7 @@
                     </pic:cNvPicPr>
                   </pic:nvPicPr>
                   <pic:blipFill>
-                    <a:blip r:embed="rId22">
+                    <a:blip r:embed="rId23">
                       <a:extLst>
                         <a:ext uri="{28A0092B-C50C-407E-A947-70E740481C1C}">
                           <a14:useLocalDpi xmlns:a14="http://schemas.microsoft.com/office/drawing/2010/main" val="0"/>
@@ -3616,16 +3527,16 @@
     </w:lvl>
   </w:abstractNum>
   <w:abstractNum w:abstractNumId="2" w15:restartNumberingAfterBreak="0">
-    <w:nsid w:val="5E356656"/>
+    <w:nsid w:val="38822086"/>
     <w:multiLevelType w:val="hybridMultilevel"/>
-    <w:tmpl w:val="56CEB902"/>
-    <w:lvl w:ilvl="0" w:tplc="7DC80828">
+    <w:tmpl w:val="59C20108"/>
+    <w:lvl w:ilvl="0" w:tplc="EE8E5A02">
       <w:start w:val="1"/>
       <w:numFmt w:val="upperRoman"/>
       <w:lvlText w:val="%1."/>
       <w:lvlJc w:val="left"/>
       <w:pPr>
-        <w:ind w:left="1080" w:hanging="720"/>
+        <w:ind w:left="720" w:hanging="720"/>
       </w:pPr>
       <w:rPr>
         <w:rFonts w:hint="default"/>
@@ -3637,6 +3548,95 @@
       <w:lvlText w:val="%2."/>
       <w:lvlJc w:val="left"/>
       <w:pPr>
+        <w:ind w:left="1080" w:hanging="360"/>
+      </w:pPr>
+    </w:lvl>
+    <w:lvl w:ilvl="2" w:tplc="041F001B" w:tentative="1">
+      <w:start w:val="1"/>
+      <w:numFmt w:val="lowerRoman"/>
+      <w:lvlText w:val="%3."/>
+      <w:lvlJc w:val="right"/>
+      <w:pPr>
+        <w:ind w:left="1800" w:hanging="180"/>
+      </w:pPr>
+    </w:lvl>
+    <w:lvl w:ilvl="3" w:tplc="041F000F" w:tentative="1">
+      <w:start w:val="1"/>
+      <w:numFmt w:val="decimal"/>
+      <w:lvlText w:val="%4."/>
+      <w:lvlJc w:val="left"/>
+      <w:pPr>
+        <w:ind w:left="2520" w:hanging="360"/>
+      </w:pPr>
+    </w:lvl>
+    <w:lvl w:ilvl="4" w:tplc="041F0019" w:tentative="1">
+      <w:start w:val="1"/>
+      <w:numFmt w:val="lowerLetter"/>
+      <w:lvlText w:val="%5."/>
+      <w:lvlJc w:val="left"/>
+      <w:pPr>
+        <w:ind w:left="3240" w:hanging="360"/>
+      </w:pPr>
+    </w:lvl>
+    <w:lvl w:ilvl="5" w:tplc="041F001B" w:tentative="1">
+      <w:start w:val="1"/>
+      <w:numFmt w:val="lowerRoman"/>
+      <w:lvlText w:val="%6."/>
+      <w:lvlJc w:val="right"/>
+      <w:pPr>
+        <w:ind w:left="3960" w:hanging="180"/>
+      </w:pPr>
+    </w:lvl>
+    <w:lvl w:ilvl="6" w:tplc="041F000F" w:tentative="1">
+      <w:start w:val="1"/>
+      <w:numFmt w:val="decimal"/>
+      <w:lvlText w:val="%7."/>
+      <w:lvlJc w:val="left"/>
+      <w:pPr>
+        <w:ind w:left="4680" w:hanging="360"/>
+      </w:pPr>
+    </w:lvl>
+    <w:lvl w:ilvl="7" w:tplc="041F0019" w:tentative="1">
+      <w:start w:val="1"/>
+      <w:numFmt w:val="lowerLetter"/>
+      <w:lvlText w:val="%8."/>
+      <w:lvlJc w:val="left"/>
+      <w:pPr>
+        <w:ind w:left="5400" w:hanging="360"/>
+      </w:pPr>
+    </w:lvl>
+    <w:lvl w:ilvl="8" w:tplc="041F001B" w:tentative="1">
+      <w:start w:val="1"/>
+      <w:numFmt w:val="lowerRoman"/>
+      <w:lvlText w:val="%9."/>
+      <w:lvlJc w:val="right"/>
+      <w:pPr>
+        <w:ind w:left="6120" w:hanging="180"/>
+      </w:pPr>
+    </w:lvl>
+  </w:abstractNum>
+  <w:abstractNum w:abstractNumId="3" w15:restartNumberingAfterBreak="0">
+    <w:nsid w:val="5E356656"/>
+    <w:multiLevelType w:val="hybridMultilevel"/>
+    <w:tmpl w:val="56CEB902"/>
+    <w:lvl w:ilvl="0" w:tplc="7DC80828">
+      <w:start w:val="1"/>
+      <w:numFmt w:val="upperRoman"/>
+      <w:lvlText w:val="%1."/>
+      <w:lvlJc w:val="left"/>
+      <w:pPr>
+        <w:ind w:left="1080" w:hanging="720"/>
+      </w:pPr>
+      <w:rPr>
+        <w:rFonts w:hint="default"/>
+      </w:rPr>
+    </w:lvl>
+    <w:lvl w:ilvl="1" w:tplc="041F0019" w:tentative="1">
+      <w:start w:val="1"/>
+      <w:numFmt w:val="lowerLetter"/>
+      <w:lvlText w:val="%2."/>
+      <w:lvlJc w:val="left"/>
+      <w:pPr>
         <w:ind w:left="1440" w:hanging="360"/>
       </w:pPr>
     </w:lvl>
@@ -3711,6 +3711,9 @@
     <w:abstractNumId w:val="1"/>
   </w:num>
   <w:num w:numId="3">
+    <w:abstractNumId w:val="3"/>
+  </w:num>
+  <w:num w:numId="4">
     <w:abstractNumId w:val="2"/>
   </w:num>
 </w:numbering>

</xml_diff>